<commit_message>
Docent handleidingen week 2
</commit_message>
<xml_diff>
--- a/teacher_guides/1a_problemen_oplossen.docx
+++ b/teacher_guides/1a_problemen_oplossen.docx
@@ -2,36 +2,6 @@
 <file path=word/document.xml><?xml version="1.0" encoding="utf-8"?>
 <w:document xmlns:wpc="http://schemas.microsoft.com/office/word/2010/wordprocessingCanvas" xmlns:cx="http://schemas.microsoft.com/office/drawing/2014/chartex" xmlns:cx1="http://schemas.microsoft.com/office/drawing/2015/9/8/chartex" xmlns:cx2="http://schemas.microsoft.com/office/drawing/2015/10/21/chartex" xmlns:cx3="http://schemas.microsoft.com/office/drawing/2016/5/9/chartex" xmlns:cx4="http://schemas.microsoft.com/office/drawing/2016/5/10/chartex" xmlns:cx5="http://schemas.microsoft.com/office/drawing/2016/5/11/chartex" xmlns:cx6="http://schemas.microsoft.com/office/drawing/2016/5/12/chartex" xmlns:cx7="http://schemas.microsoft.com/office/drawing/2016/5/13/chartex" xmlns:cx8="http://schemas.microsoft.com/office/drawing/2016/5/14/chartex" xmlns:mc="http://schemas.openxmlformats.org/markup-compatibility/2006" xmlns:aink="http://schemas.microsoft.com/office/drawing/2016/ink" xmlns:am3d="http://schemas.microsoft.com/office/drawing/2017/model3d" xmlns:o="urn:schemas-microsoft-com:office:office" xmlns:oel="http://schemas.microsoft.com/office/2019/extlst" xmlns:r="http://schemas.openxmlformats.org/officeDocument/2006/relationships" xmlns:m="http://schemas.openxmlformats.org/officeDocument/2006/math" xmlns:v="urn:schemas-microsoft-com:vml" xmlns:wp14="http://schemas.microsoft.com/office/word/2010/wordprocessingDrawing" xmlns:wp="http://schemas.openxmlformats.org/drawingml/2006/wordprocessingDrawing" xmlns:w10="urn:schemas-microsoft-com:office:word" xmlns:w="http://schemas.openxmlformats.org/wordprocessingml/2006/main" xmlns:w14="http://schemas.microsoft.com/office/word/2010/wordml" xmlns:w15="http://schemas.microsoft.com/office/word/2012/wordml" xmlns:w16cex="http://schemas.microsoft.com/office/word/2018/wordml/cex" xmlns:w16cid="http://schemas.microsoft.com/office/word/2016/wordml/cid" xmlns:w16="http://schemas.microsoft.com/office/word/2018/wordml" xmlns:w16sdtdh="http://schemas.microsoft.com/office/word/2020/wordml/sdtdatahash" xmlns:w16se="http://schemas.microsoft.com/office/word/2015/wordml/symex" xmlns:wpg="http://schemas.microsoft.com/office/word/2010/wordprocessingGroup" xmlns:wpi="http://schemas.microsoft.com/office/word/2010/wordprocessingInk" xmlns:wne="http://schemas.microsoft.com/office/word/2006/wordml" xmlns:wps="http://schemas.microsoft.com/office/word/2010/wordprocessingShape" mc:Ignorable="w14 w15 w16se w16cid w16 w16cex w16sdtdh wp14">
   <w:body>
-    <w:p>
-      <w:pPr>
-        <w:pStyle w:val="NoSpacing"/>
-      </w:pPr>
-      <w:proofErr w:type="spellStart"/>
-      <w:r>
-        <w:rPr>
-          <w:b/>
-          <w:bCs/>
-        </w:rPr>
-        <w:t>L</w:t>
-      </w:r>
-      <w:r>
-        <w:rPr>
-          <w:b/>
-          <w:bCs/>
-        </w:rPr>
-        <w:t>esdoel</w:t>
-      </w:r>
-      <w:proofErr w:type="spellEnd"/>
-      <w:r>
-        <w:t xml:space="preserve">: Problemen oplossen met oplos </w:t>
-      </w:r>
-      <w:r>
-        <w:t>strategieën</w:t>
-      </w:r>
-      <w:r>
-        <w:t>.</w:t>
-      </w:r>
-    </w:p>
     <w:p>
       <w:pPr>
         <w:pStyle w:val="NoSpacing"/>
@@ -64,10 +34,34 @@
         <w:t>Start les</w:t>
       </w:r>
       <w:r>
-        <w:t xml:space="preserve">. </w:t>
-      </w:r>
+        <w:t>.</w:t>
+      </w:r>
+    </w:p>
+    <w:p>
+      <w:pPr>
+        <w:pStyle w:val="NoSpacing"/>
+        <w:numPr>
+          <w:ilvl w:val="0"/>
+          <w:numId w:val="6"/>
+        </w:numPr>
+      </w:pPr>
       <w:r>
         <w:t>Introduceer jezelf (5 min)</w:t>
+      </w:r>
+    </w:p>
+    <w:p>
+      <w:pPr>
+        <w:pStyle w:val="NoSpacing"/>
+        <w:numPr>
+          <w:ilvl w:val="0"/>
+          <w:numId w:val="6"/>
+        </w:numPr>
+      </w:pPr>
+      <w:r>
+        <w:t xml:space="preserve">lesdoel: </w:t>
+      </w:r>
+      <w:r>
+        <w:t>Problemen oplossen met oplos strategieën.</w:t>
       </w:r>
     </w:p>
     <w:p>
@@ -142,13 +136,8 @@
           <w:numId w:val="1"/>
         </w:numPr>
       </w:pPr>
-      <w:proofErr w:type="gramStart"/>
-      <w:r>
-        <w:t>probleem</w:t>
-      </w:r>
-      <w:proofErr w:type="gramEnd"/>
-      <w:r>
-        <w:t xml:space="preserve"> tekenen</w:t>
+      <w:r>
+        <w:t>probleem tekenen</w:t>
       </w:r>
     </w:p>
     <w:p>
@@ -159,13 +148,8 @@
           <w:numId w:val="1"/>
         </w:numPr>
       </w:pPr>
-      <w:proofErr w:type="gramStart"/>
-      <w:r>
-        <w:t>probleem</w:t>
-      </w:r>
-      <w:proofErr w:type="gramEnd"/>
-      <w:r>
-        <w:t xml:space="preserve"> kleiner maken</w:t>
+      <w:r>
+        <w:t>probleem kleiner maken</w:t>
       </w:r>
     </w:p>
     <w:p>
@@ -198,42 +182,15 @@
           <w:b/>
           <w:bCs/>
         </w:rPr>
-        <w:t xml:space="preserve">Opdracht </w:t>
-      </w:r>
-      <w:proofErr w:type="spellStart"/>
-      <w:proofErr w:type="gramStart"/>
+        <w:t>Opdracht Nim</w:t>
+      </w:r>
       <w:r>
         <w:rPr>
           <w:b/>
           <w:bCs/>
         </w:rPr>
-        <w:t>Nim</w:t>
-      </w:r>
-      <w:proofErr w:type="spellEnd"/>
-      <w:r>
-        <w:rPr>
-          <w:b/>
-          <w:bCs/>
-        </w:rPr>
-        <w:t xml:space="preserve"> /</w:t>
-      </w:r>
-      <w:proofErr w:type="gramEnd"/>
-      <w:r>
-        <w:rPr>
-          <w:b/>
-          <w:bCs/>
-        </w:rPr>
-        <w:t xml:space="preserve"> </w:t>
-      </w:r>
-      <w:proofErr w:type="spellStart"/>
-      <w:r>
-        <w:rPr>
-          <w:b/>
-          <w:bCs/>
-        </w:rPr>
-        <w:t>SoS</w:t>
-      </w:r>
-      <w:proofErr w:type="spellEnd"/>
+        <w:t xml:space="preserve"> / SoS</w:t>
+      </w:r>
       <w:r>
         <w:rPr>
           <w:b/>
@@ -263,63 +220,7 @@
         <w:t>spelen</w:t>
       </w:r>
       <w:r>
-        <w:t xml:space="preserve"> </w:t>
-      </w:r>
-      <w:proofErr w:type="spellStart"/>
-      <w:r>
-        <w:t>Nim</w:t>
-      </w:r>
-      <w:proofErr w:type="spellEnd"/>
-      <w:r>
-        <w:t xml:space="preserve"> of </w:t>
-      </w:r>
-      <w:proofErr w:type="spellStart"/>
-      <w:r>
-        <w:t>SoS</w:t>
-      </w:r>
-      <w:proofErr w:type="spellEnd"/>
-      <w:r>
-        <w:t xml:space="preserve">. Doel is om een winnende strategie te kunnen bepalen. </w:t>
-      </w:r>
-      <w:proofErr w:type="spellStart"/>
-      <w:r>
-        <w:t>Nim</w:t>
-      </w:r>
-      <w:proofErr w:type="spellEnd"/>
-      <w:r>
-        <w:t xml:space="preserve"> is makkelijker dan </w:t>
-      </w:r>
-      <w:proofErr w:type="spellStart"/>
-      <w:r>
-        <w:t>SoS</w:t>
-      </w:r>
-      <w:proofErr w:type="spellEnd"/>
-      <w:r>
-        <w:t xml:space="preserve">. </w:t>
-      </w:r>
-      <w:proofErr w:type="gramStart"/>
-      <w:r>
-        <w:t>hebben</w:t>
-      </w:r>
-      <w:proofErr w:type="gramEnd"/>
-      <w:r>
-        <w:t xml:space="preserve"> ze een oplossing voor </w:t>
-      </w:r>
-      <w:proofErr w:type="spellStart"/>
-      <w:r>
-        <w:t>Nim</w:t>
-      </w:r>
-      <w:proofErr w:type="spellEnd"/>
-      <w:r>
-        <w:t xml:space="preserve">, laat ze </w:t>
-      </w:r>
-      <w:proofErr w:type="spellStart"/>
-      <w:r>
-        <w:t>SoS</w:t>
-      </w:r>
-      <w:proofErr w:type="spellEnd"/>
-      <w:r>
-        <w:t xml:space="preserve"> proberen. </w:t>
+        <w:t xml:space="preserve"> Nim of SoS. Doel is om een winnende strategie te kunnen bepalen. Nim is makkelijker dan SoS. hebben ze een oplossing voor Nim, laat ze SoS proberen. </w:t>
       </w:r>
       <w:r>
         <w:t xml:space="preserve"> </w:t>
@@ -343,23 +244,7 @@
         </w:numPr>
       </w:pPr>
       <w:r>
-        <w:t xml:space="preserve">Mochten studenten bekend zijn met </w:t>
-      </w:r>
-      <w:proofErr w:type="spellStart"/>
-      <w:r>
-        <w:t>Nim</w:t>
-      </w:r>
-      <w:proofErr w:type="spellEnd"/>
-      <w:r>
-        <w:t xml:space="preserve">, vraag ze om de oplossing nog even voor zichzelf te houden en de </w:t>
-      </w:r>
-      <w:proofErr w:type="spellStart"/>
-      <w:r>
-        <w:t>SoS</w:t>
-      </w:r>
-      <w:proofErr w:type="spellEnd"/>
-      <w:r>
-        <w:t xml:space="preserve"> opdracht te proberen. </w:t>
+        <w:t xml:space="preserve">Mochten studenten bekend zijn met Nim, vraag ze om de oplossing nog even voor zichzelf te houden en de SoS opdracht te proberen. </w:t>
       </w:r>
     </w:p>
     <w:p>
@@ -407,16 +292,18 @@
     <w:p>
       <w:pPr>
         <w:pStyle w:val="NoSpacing"/>
-        <w:numPr>
-          <w:ilvl w:val="0"/>
-          <w:numId w:val="5"/>
-        </w:numPr>
-      </w:pPr>
-      <w:proofErr w:type="gramStart"/>
-      <w:r>
+        <w:rPr>
+          <w:b/>
+          <w:bCs/>
+        </w:rPr>
+      </w:pPr>
+      <w:r>
+        <w:rPr>
+          <w:b/>
+          <w:bCs/>
+        </w:rPr>
         <w:t>pauze</w:t>
       </w:r>
-      <w:proofErr w:type="gramEnd"/>
     </w:p>
     <w:p>
       <w:pPr>
@@ -426,13 +313,15 @@
           <w:numId w:val="3"/>
         </w:numPr>
       </w:pPr>
-      <w:proofErr w:type="spellStart"/>
-      <w:r>
-        <w:t>Boolean</w:t>
-      </w:r>
-      <w:proofErr w:type="spellEnd"/>
-      <w:r>
-        <w:t xml:space="preserve"> logica (10</w:t>
+      <w:r>
+        <w:rPr>
+          <w:b/>
+          <w:bCs/>
+        </w:rPr>
+        <w:t>Boolean logica</w:t>
+      </w:r>
+      <w:r>
+        <w:t xml:space="preserve"> (10</w:t>
       </w:r>
       <w:r>
         <w:t xml:space="preserve"> min</w:t>
@@ -449,29 +338,104 @@
           <w:numId w:val="3"/>
         </w:numPr>
       </w:pPr>
-      <w:proofErr w:type="spellStart"/>
-      <w:proofErr w:type="gramStart"/>
-      <w:r>
-        <w:t>and</w:t>
-      </w:r>
-      <w:proofErr w:type="spellEnd"/>
-      <w:proofErr w:type="gramEnd"/>
-      <w:r>
-        <w:t xml:space="preserve">, or </w:t>
-      </w:r>
-      <w:proofErr w:type="spellStart"/>
-      <w:r>
-        <w:t>not</w:t>
-      </w:r>
-      <w:proofErr w:type="spellEnd"/>
+      <w:r>
+        <w:t xml:space="preserve">and, or not. </w:t>
+      </w:r>
+      <w:r>
+        <w:t>Dit is al langsgekomen i</w:t>
+      </w:r>
+      <w:r>
+        <w:t>n het hoorcollege</w:t>
+      </w:r>
+    </w:p>
+    <w:p>
+      <w:pPr>
+        <w:pStyle w:val="NoSpacing"/>
+        <w:numPr>
+          <w:ilvl w:val="1"/>
+          <w:numId w:val="3"/>
+        </w:numPr>
+      </w:pPr>
+      <w:r>
+        <w:t>Opdracht</w:t>
+      </w:r>
+      <w:r>
+        <w:t xml:space="preserve"> 1 </w:t>
+      </w:r>
+      <w:r>
+        <w:t>(1</w:t>
+      </w:r>
+      <w:r>
+        <w:t>5</w:t>
+      </w:r>
+      <w:r>
+        <w:t xml:space="preserve"> min). </w:t>
+      </w:r>
+    </w:p>
+    <w:p>
+      <w:pPr>
+        <w:pStyle w:val="NoSpacing"/>
+        <w:numPr>
+          <w:ilvl w:val="2"/>
+          <w:numId w:val="3"/>
+        </w:numPr>
+      </w:pPr>
+      <w:r>
+        <w:t>Laat de studenten eerst zelf nadenken</w:t>
+      </w:r>
+      <w:r>
+        <w:t xml:space="preserve">, bespreek daarna de oplossing. </w:t>
+      </w:r>
+    </w:p>
+    <w:p>
+      <w:pPr>
+        <w:pStyle w:val="NoSpacing"/>
+        <w:numPr>
+          <w:ilvl w:val="1"/>
+          <w:numId w:val="3"/>
+        </w:numPr>
+      </w:pPr>
+      <w:r>
+        <w:t xml:space="preserve">Opdracht 2 </w:t>
+      </w:r>
+      <w:r>
+        <w:t>(1</w:t>
+      </w:r>
+      <w:r>
+        <w:t>5</w:t>
+      </w:r>
+      <w:r>
+        <w:t xml:space="preserve"> min)</w:t>
+      </w:r>
       <w:r>
         <w:t xml:space="preserve">. </w:t>
       </w:r>
-      <w:r>
-        <w:t>Dit is al langsgekomen i</w:t>
-      </w:r>
-      <w:r>
-        <w:t>n het hoorcollege</w:t>
+    </w:p>
+    <w:p>
+      <w:pPr>
+        <w:pStyle w:val="NoSpacing"/>
+        <w:numPr>
+          <w:ilvl w:val="2"/>
+          <w:numId w:val="3"/>
+        </w:numPr>
+      </w:pPr>
+      <w:r>
+        <w:t xml:space="preserve">Laat de studenten eerst zelf nadenken, bespreek daarna de oplossing. </w:t>
+      </w:r>
+    </w:p>
+    <w:p>
+      <w:pPr>
+        <w:pStyle w:val="NoSpacing"/>
+      </w:pPr>
+      <w:r>
+        <w:rPr>
+          <w:b/>
+          <w:bCs/>
+        </w:rPr>
+        <w:t>afronden</w:t>
+      </w:r>
+      <w:r>
+        <w:t xml:space="preserve"> les (5 min)</w:t>
       </w:r>
     </w:p>
     <w:p>
@@ -483,70 +447,7 @@
         </w:numPr>
       </w:pPr>
       <w:r>
-        <w:t>Opdracht</w:t>
-      </w:r>
-      <w:r>
-        <w:t xml:space="preserve"> 1 </w:t>
-      </w:r>
-      <w:r>
-        <w:t>(1</w:t>
-      </w:r>
-      <w:r>
-        <w:t>5</w:t>
-      </w:r>
-      <w:r>
-        <w:t xml:space="preserve"> min). </w:t>
-      </w:r>
-    </w:p>
-    <w:p>
-      <w:pPr>
-        <w:pStyle w:val="NoSpacing"/>
-        <w:numPr>
-          <w:ilvl w:val="1"/>
-          <w:numId w:val="3"/>
-        </w:numPr>
-      </w:pPr>
-      <w:r>
-        <w:t>Laat de studenten eerst zelf nadenken</w:t>
-      </w:r>
-      <w:r>
-        <w:t xml:space="preserve">, bespreek daarna de oplossing. </w:t>
-      </w:r>
-    </w:p>
-    <w:p>
-      <w:pPr>
-        <w:pStyle w:val="NoSpacing"/>
-        <w:numPr>
-          <w:ilvl w:val="0"/>
-          <w:numId w:val="3"/>
-        </w:numPr>
-      </w:pPr>
-      <w:r>
-        <w:t xml:space="preserve">Opdracht 2 </w:t>
-      </w:r>
-      <w:r>
-        <w:t>(1</w:t>
-      </w:r>
-      <w:r>
-        <w:t>5</w:t>
-      </w:r>
-      <w:r>
-        <w:t xml:space="preserve"> min)</w:t>
-      </w:r>
-      <w:r>
-        <w:t xml:space="preserve">. </w:t>
-      </w:r>
-    </w:p>
-    <w:p>
-      <w:pPr>
-        <w:pStyle w:val="NoSpacing"/>
-        <w:numPr>
-          <w:ilvl w:val="1"/>
-          <w:numId w:val="3"/>
-        </w:numPr>
-      </w:pPr>
-      <w:r>
-        <w:t xml:space="preserve">Laat de studenten eerst zelf nadenken, bespreek daarna de oplossing. </w:t>
+        <w:t>Wat hebben we geleerd?</w:t>
       </w:r>
     </w:p>
     <w:p>
@@ -558,24 +459,7 @@
         </w:numPr>
       </w:pPr>
       <w:r>
-        <w:t>Afsluiten les (5 min)</w:t>
-      </w:r>
-    </w:p>
-    <w:p>
-      <w:pPr>
-        <w:pStyle w:val="NoSpacing"/>
-        <w:numPr>
-          <w:ilvl w:val="1"/>
-          <w:numId w:val="4"/>
-        </w:numPr>
-      </w:pPr>
-      <w:proofErr w:type="gramStart"/>
-      <w:r>
-        <w:t>hamer</w:t>
-      </w:r>
-      <w:proofErr w:type="gramEnd"/>
-      <w:r>
-        <w:t xml:space="preserve"> op het feit dat ze python moeten instaleren.</w:t>
+        <w:t>hamer op het feit dat ze python moeten instaleren.</w:t>
       </w:r>
     </w:p>
     <w:p>
@@ -613,13 +497,8 @@
       </w:pPr>
       <w:r>
         <w:lastRenderedPageBreak/>
-        <w:t xml:space="preserve">Oplossing </w:t>
-      </w:r>
-      <w:proofErr w:type="spellStart"/>
-      <w:r>
-        <w:t>Nim</w:t>
-      </w:r>
-      <w:proofErr w:type="spellEnd"/>
+        <w:t>Oplossing Nim</w:t>
+      </w:r>
       <w:r>
         <w:t>:</w:t>
       </w:r>
@@ -666,13 +545,8 @@
         <w:pStyle w:val="NoSpacing"/>
       </w:pPr>
       <w:r>
-        <w:t xml:space="preserve">Oplossing </w:t>
-      </w:r>
-      <w:proofErr w:type="spellStart"/>
-      <w:r>
-        <w:t>SoS</w:t>
-      </w:r>
-      <w:proofErr w:type="spellEnd"/>
+        <w:t>Oplossing SoS</w:t>
+      </w:r>
     </w:p>
     <w:p>
       <w:pPr>
@@ -713,97 +587,33 @@
         <w:pStyle w:val="NoSpacing"/>
       </w:pPr>
       <w:r>
-        <w:t xml:space="preserve">Wat als Alice liegt? Dan is haar statement "Bob liegt of Alice spreekt de waarheid." dus </w:t>
-      </w:r>
-      <w:proofErr w:type="spellStart"/>
-      <w:r>
-        <w:t>False</w:t>
-      </w:r>
-      <w:proofErr w:type="spellEnd"/>
-      <w:r>
-        <w:t xml:space="preserve">. Dit is een `or` statement dat enkel </w:t>
-      </w:r>
-      <w:proofErr w:type="spellStart"/>
-      <w:r>
-        <w:t>False</w:t>
-      </w:r>
-      <w:proofErr w:type="spellEnd"/>
-      <w:r>
-        <w:t xml:space="preserve"> is als alle input </w:t>
-      </w:r>
-      <w:proofErr w:type="spellStart"/>
-      <w:r>
-        <w:t>False</w:t>
-      </w:r>
-      <w:proofErr w:type="spellEnd"/>
-      <w:r>
-        <w:t xml:space="preserve"> is. Dit houdt in dat 'Bob liegt' </w:t>
-      </w:r>
-      <w:proofErr w:type="spellStart"/>
-      <w:r>
-        <w:t>False</w:t>
-      </w:r>
-      <w:proofErr w:type="spellEnd"/>
-      <w:r>
-        <w:t xml:space="preserve"> is en dat 'Alice spreekt de waarheid' </w:t>
-      </w:r>
-      <w:proofErr w:type="spellStart"/>
-      <w:r>
-        <w:t>False</w:t>
-      </w:r>
-      <w:proofErr w:type="spellEnd"/>
-      <w:r>
-        <w:t xml:space="preserve"> is. Daaruit volgt dat Bob de waarheid spreekt en Alice liegt. Nu hebben we een tegenspraak, want zowel Alice als Bob zeggen dat Chris de waarheid spreekt. De aanname dat Alice liegt is dus fout</w:t>
-      </w:r>
-    </w:p>
-    <w:p>
-      <w:pPr>
-        <w:pStyle w:val="NoSpacing"/>
-      </w:pPr>
-    </w:p>
-    <w:p>
-      <w:pPr>
-        <w:pStyle w:val="NoSpacing"/>
-      </w:pPr>
-      <w:r>
-        <w:t xml:space="preserve">Wat als Alice de waarheid spreekt?  Dan is haar statement "Bob liegt of Alice spreekt de waarheid." dus True. Dit is een `or` statement dat True is als minstens 1 input True is. Dit houdt in dat of 'Bob liegt' True is of dat 'Alice spreekt de waarheid' True is of beide statements zijn True. In dit geval is 'Alice spreekt de waarheid' True en dus is de </w:t>
-      </w:r>
-      <w:proofErr w:type="spellStart"/>
-      <w:r>
-        <w:t>de</w:t>
-      </w:r>
-      <w:proofErr w:type="spellEnd"/>
-      <w:r>
-        <w:t xml:space="preserve"> eerste statement van Alice True. We weten alleen nog niet of Bob liegt of niet, want dat maakt voor </w:t>
-      </w:r>
-      <w:proofErr w:type="gramStart"/>
-      <w:r>
-        <w:t>de eerste statement</w:t>
-      </w:r>
-      <w:proofErr w:type="gramEnd"/>
-      <w:r>
-        <w:t xml:space="preserve"> nu niet meer uit. </w:t>
-      </w:r>
-    </w:p>
-    <w:p>
-      <w:pPr>
-        <w:pStyle w:val="NoSpacing"/>
-      </w:pPr>
-    </w:p>
-    <w:p>
-      <w:pPr>
-        <w:pStyle w:val="NoSpacing"/>
-      </w:pPr>
-      <w:r>
-        <w:t xml:space="preserve">We moeten naar de volgende statement kijken van </w:t>
-      </w:r>
-      <w:proofErr w:type="spellStart"/>
-      <w:r>
-        <w:t>ALice</w:t>
-      </w:r>
-      <w:proofErr w:type="spellEnd"/>
-      <w:r>
-        <w:t>; 'Chris spreekt de waarheid' Onze aanname was dat Alice de waarheid spreekt, en dus nemen we nu ook aan dat Chris de waarheid spreekt. We weten nu nog steeds niks over Bob.</w:t>
+        <w:t>Wat als Alice liegt? Dan is haar statement "Bob liegt of Alice spreekt de waarheid." dus False. Dit is een `or` statement dat enkel False is als alle input False is. Dit houdt in dat 'Bob liegt' False is en dat 'Alice spreekt de waarheid' False is. Daaruit volgt dat Bob de waarheid spreekt en Alice liegt. Nu hebben we een tegenspraak, want zowel Alice als Bob zeggen dat Chris de waarheid spreekt. De aanname dat Alice liegt is dus fout</w:t>
+      </w:r>
+    </w:p>
+    <w:p>
+      <w:pPr>
+        <w:pStyle w:val="NoSpacing"/>
+      </w:pPr>
+    </w:p>
+    <w:p>
+      <w:pPr>
+        <w:pStyle w:val="NoSpacing"/>
+      </w:pPr>
+      <w:r>
+        <w:t xml:space="preserve">Wat als Alice de waarheid spreekt?  Dan is haar statement "Bob liegt of Alice spreekt de waarheid." dus True. Dit is een `or` statement dat True is als minstens 1 input True is. Dit houdt in dat of 'Bob liegt' True is of dat 'Alice spreekt de waarheid' True is of beide statements zijn True. In dit geval is 'Alice spreekt de waarheid' True en dus is de de eerste statement van Alice True. We weten alleen nog niet of Bob liegt of niet, want dat maakt voor de eerste statement nu niet meer uit. </w:t>
+      </w:r>
+    </w:p>
+    <w:p>
+      <w:pPr>
+        <w:pStyle w:val="NoSpacing"/>
+      </w:pPr>
+    </w:p>
+    <w:p>
+      <w:pPr>
+        <w:pStyle w:val="NoSpacing"/>
+      </w:pPr>
+      <w:r>
+        <w:t>We moeten naar de volgende statement kijken van ALice; 'Chris spreekt de waarheid' Onze aanname was dat Alice de waarheid spreekt, en dus nemen we nu ook aan dat Chris de waarheid spreekt. We weten nu nog steeds niks over Bob.</w:t>
       </w:r>
     </w:p>
     <w:p>
@@ -863,156 +673,20 @@
         <w:pStyle w:val="NoSpacing"/>
       </w:pPr>
       <w:r>
-        <w:t xml:space="preserve">Wat als Bob de waarheid spreekt? Dan is er al snel een tegenspraak. In </w:t>
-      </w:r>
-      <w:proofErr w:type="gramStart"/>
-      <w:r>
-        <w:t>de eerste statement</w:t>
-      </w:r>
-      <w:proofErr w:type="gramEnd"/>
-      <w:r>
-        <w:t xml:space="preserve"> zegt Bob dat </w:t>
-      </w:r>
-      <w:proofErr w:type="spellStart"/>
-      <w:r>
-        <w:t>ALice</w:t>
-      </w:r>
-      <w:proofErr w:type="spellEnd"/>
-      <w:r>
-        <w:t xml:space="preserve"> liegt en in zijn derde statement zegt hij dat Alice de </w:t>
-      </w:r>
-      <w:proofErr w:type="spellStart"/>
-      <w:r>
-        <w:t>waaheid</w:t>
-      </w:r>
-      <w:proofErr w:type="spellEnd"/>
-      <w:r>
-        <w:t xml:space="preserve"> spreekt. Bob spreekt dus niet de waarheid. Alle drie de statements moeten </w:t>
-      </w:r>
-      <w:proofErr w:type="spellStart"/>
-      <w:r>
-        <w:t>False</w:t>
-      </w:r>
-      <w:proofErr w:type="spellEnd"/>
-      <w:r>
-        <w:t xml:space="preserve"> zijn.</w:t>
-      </w:r>
-    </w:p>
-    <w:p>
-      <w:pPr>
-        <w:pStyle w:val="NoSpacing"/>
-      </w:pPr>
-    </w:p>
-    <w:p>
-      <w:pPr>
-        <w:pStyle w:val="NoSpacing"/>
-      </w:pPr>
-      <w:r>
-        <w:t>Zowel de eerste als laatste statements zijn `</w:t>
-      </w:r>
-      <w:proofErr w:type="spellStart"/>
-      <w:r>
-        <w:t>and</w:t>
-      </w:r>
-      <w:proofErr w:type="spellEnd"/>
-      <w:r>
-        <w:t xml:space="preserve">` statements. Deze zijn al </w:t>
-      </w:r>
-      <w:proofErr w:type="spellStart"/>
-      <w:r>
-        <w:t>false</w:t>
-      </w:r>
-      <w:proofErr w:type="spellEnd"/>
-      <w:r>
-        <w:t xml:space="preserve"> zodra 1 input </w:t>
-      </w:r>
-      <w:proofErr w:type="spellStart"/>
-      <w:r>
-        <w:t>false</w:t>
-      </w:r>
-      <w:proofErr w:type="spellEnd"/>
-      <w:r>
-        <w:t xml:space="preserve"> is. De tweede statement is </w:t>
-      </w:r>
-      <w:proofErr w:type="spellStart"/>
-      <w:r>
-        <w:t>interesanter</w:t>
-      </w:r>
-      <w:proofErr w:type="spellEnd"/>
-      <w:r>
-        <w:t xml:space="preserve"> om naar te kijken. Dat is namelijk een `or` statement en die zijn enkel </w:t>
-      </w:r>
-      <w:proofErr w:type="spellStart"/>
-      <w:r>
-        <w:t>False</w:t>
-      </w:r>
-      <w:proofErr w:type="spellEnd"/>
-      <w:r>
-        <w:t xml:space="preserve"> als alle input </w:t>
-      </w:r>
-      <w:proofErr w:type="spellStart"/>
-      <w:r>
-        <w:t>False</w:t>
-      </w:r>
-      <w:proofErr w:type="spellEnd"/>
-      <w:r>
-        <w:t xml:space="preserve"> is. Dus zowel "Dave liegt" en "Chris spreekt de waarheid" zijn </w:t>
-      </w:r>
-      <w:proofErr w:type="spellStart"/>
-      <w:r>
-        <w:t>false</w:t>
-      </w:r>
-      <w:proofErr w:type="spellEnd"/>
-      <w:r>
-        <w:t xml:space="preserve">. Hieruit is te concluderen dat Dave de waarheid spreekt en Chris liegt. Nu alleen nog Alice. Statement 1 gaat ons niet veel helpen. Deze is namelijk al </w:t>
-      </w:r>
-      <w:proofErr w:type="spellStart"/>
-      <w:r>
-        <w:t>False</w:t>
-      </w:r>
-      <w:proofErr w:type="spellEnd"/>
-      <w:r>
-        <w:t xml:space="preserve"> omdat Chris liegt en verteld dus niks over Alice. Dan blijft enkel statement 3 over: "Chris liegt en Alice spreekt de waarheid." en deze moet </w:t>
-      </w:r>
-      <w:proofErr w:type="spellStart"/>
-      <w:r>
-        <w:t>false</w:t>
-      </w:r>
-      <w:proofErr w:type="spellEnd"/>
-      <w:r>
-        <w:t xml:space="preserve"> zijn. Gezien dit een `</w:t>
-      </w:r>
-      <w:proofErr w:type="spellStart"/>
-      <w:r>
-        <w:t>and</w:t>
-      </w:r>
-      <w:proofErr w:type="spellEnd"/>
-      <w:r>
-        <w:t xml:space="preserve">` statement is moet dus minstens 1 input gelijk zijn aan </w:t>
-      </w:r>
-      <w:proofErr w:type="spellStart"/>
-      <w:r>
-        <w:t>false</w:t>
-      </w:r>
-      <w:proofErr w:type="spellEnd"/>
-      <w:r>
-        <w:t xml:space="preserve">. Er was al aangenomen dat Chris liegt en dus is de input "Chris liegt" True. Hieruit volgt dat "Alice spreekt de waarheid" </w:t>
-      </w:r>
-      <w:proofErr w:type="spellStart"/>
-      <w:r>
-        <w:t>False</w:t>
-      </w:r>
-      <w:proofErr w:type="spellEnd"/>
-      <w:r>
-        <w:t xml:space="preserve"> moet zijn. </w:t>
-      </w:r>
-      <w:proofErr w:type="spellStart"/>
-      <w:r>
-        <w:t>ALice</w:t>
-      </w:r>
-      <w:proofErr w:type="spellEnd"/>
-      <w:r>
-        <w:t xml:space="preserve"> liegt dus ook. </w:t>
+        <w:t>Wat als Bob de waarheid spreekt? Dan is er al snel een tegenspraak. In de eerste statement zegt Bob dat ALice liegt en in zijn derde statement zegt hij dat Alice de waaheid spreekt. Bob spreekt dus niet de waarheid. Alle drie de statements moeten False zijn.</w:t>
+      </w:r>
+    </w:p>
+    <w:p>
+      <w:pPr>
+        <w:pStyle w:val="NoSpacing"/>
+      </w:pPr>
+    </w:p>
+    <w:p>
+      <w:pPr>
+        <w:pStyle w:val="NoSpacing"/>
+      </w:pPr>
+      <w:r>
+        <w:t xml:space="preserve">Zowel de eerste als laatste statements zijn `and` statements. Deze zijn al false zodra 1 input false is. De tweede statement is interesanter om naar te kijken. Dat is namelijk een `or` statement en die zijn enkel False als alle input False is. Dus zowel "Dave liegt" en "Chris spreekt de waarheid" zijn false. Hieruit is te concluderen dat Dave de waarheid spreekt en Chris liegt. Nu alleen nog Alice. Statement 1 gaat ons niet veel helpen. Deze is namelijk al False omdat Chris liegt en verteld dus niks over Alice. Dan blijft enkel statement 3 over: "Chris liegt en Alice spreekt de waarheid." en deze moet false zijn. Gezien dit een `and` statement is moet dus minstens 1 input gelijk zijn aan false. Er was al aangenomen dat Chris liegt en dus is de input "Chris liegt" True. Hieruit volgt dat "Alice spreekt de waarheid" False moet zijn. ALice liegt dus ook. </w:t>
       </w:r>
     </w:p>
     <w:p>
@@ -1033,15 +707,7 @@
         <w:pStyle w:val="NoSpacing"/>
       </w:pPr>
       <w:r>
-        <w:t xml:space="preserve">Bob, Alice </w:t>
-      </w:r>
-      <w:proofErr w:type="spellStart"/>
-      <w:r>
-        <w:t>and</w:t>
-      </w:r>
-      <w:proofErr w:type="spellEnd"/>
-      <w:r>
-        <w:t xml:space="preserve"> Chris liegen. </w:t>
+        <w:t xml:space="preserve">Bob, Alice and Chris liegen. </w:t>
       </w:r>
       <w:r>
         <w:t>Enkel Dave spreekt de waarheid.</w:t>
@@ -1173,6 +839,119 @@
     </w:lvl>
   </w:abstractNum>
   <w:abstractNum w:abstractNumId="1" w15:restartNumberingAfterBreak="0">
+    <w:nsid w:val="11D83FF8"/>
+    <w:multiLevelType w:val="hybridMultilevel"/>
+    <w:tmpl w:val="8646CDFE"/>
+    <w:lvl w:ilvl="0" w:tplc="20000001">
+      <w:start w:val="1"/>
+      <w:numFmt w:val="bullet"/>
+      <w:lvlText w:val=""/>
+      <w:lvlJc w:val="left"/>
+      <w:pPr>
+        <w:ind w:left="780" w:hanging="360"/>
+      </w:pPr>
+      <w:rPr>
+        <w:rFonts w:ascii="Symbol" w:hAnsi="Symbol" w:hint="default"/>
+      </w:rPr>
+    </w:lvl>
+    <w:lvl w:ilvl="1" w:tplc="20000003" w:tentative="1">
+      <w:start w:val="1"/>
+      <w:numFmt w:val="bullet"/>
+      <w:lvlText w:val="o"/>
+      <w:lvlJc w:val="left"/>
+      <w:pPr>
+        <w:ind w:left="1500" w:hanging="360"/>
+      </w:pPr>
+      <w:rPr>
+        <w:rFonts w:ascii="Courier New" w:hAnsi="Courier New" w:cs="Courier New" w:hint="default"/>
+      </w:rPr>
+    </w:lvl>
+    <w:lvl w:ilvl="2" w:tplc="20000005" w:tentative="1">
+      <w:start w:val="1"/>
+      <w:numFmt w:val="bullet"/>
+      <w:lvlText w:val=""/>
+      <w:lvlJc w:val="left"/>
+      <w:pPr>
+        <w:ind w:left="2220" w:hanging="360"/>
+      </w:pPr>
+      <w:rPr>
+        <w:rFonts w:ascii="Wingdings" w:hAnsi="Wingdings" w:hint="default"/>
+      </w:rPr>
+    </w:lvl>
+    <w:lvl w:ilvl="3" w:tplc="20000001" w:tentative="1">
+      <w:start w:val="1"/>
+      <w:numFmt w:val="bullet"/>
+      <w:lvlText w:val=""/>
+      <w:lvlJc w:val="left"/>
+      <w:pPr>
+        <w:ind w:left="2940" w:hanging="360"/>
+      </w:pPr>
+      <w:rPr>
+        <w:rFonts w:ascii="Symbol" w:hAnsi="Symbol" w:hint="default"/>
+      </w:rPr>
+    </w:lvl>
+    <w:lvl w:ilvl="4" w:tplc="20000003" w:tentative="1">
+      <w:start w:val="1"/>
+      <w:numFmt w:val="bullet"/>
+      <w:lvlText w:val="o"/>
+      <w:lvlJc w:val="left"/>
+      <w:pPr>
+        <w:ind w:left="3660" w:hanging="360"/>
+      </w:pPr>
+      <w:rPr>
+        <w:rFonts w:ascii="Courier New" w:hAnsi="Courier New" w:cs="Courier New" w:hint="default"/>
+      </w:rPr>
+    </w:lvl>
+    <w:lvl w:ilvl="5" w:tplc="20000005" w:tentative="1">
+      <w:start w:val="1"/>
+      <w:numFmt w:val="bullet"/>
+      <w:lvlText w:val=""/>
+      <w:lvlJc w:val="left"/>
+      <w:pPr>
+        <w:ind w:left="4380" w:hanging="360"/>
+      </w:pPr>
+      <w:rPr>
+        <w:rFonts w:ascii="Wingdings" w:hAnsi="Wingdings" w:hint="default"/>
+      </w:rPr>
+    </w:lvl>
+    <w:lvl w:ilvl="6" w:tplc="20000001" w:tentative="1">
+      <w:start w:val="1"/>
+      <w:numFmt w:val="bullet"/>
+      <w:lvlText w:val=""/>
+      <w:lvlJc w:val="left"/>
+      <w:pPr>
+        <w:ind w:left="5100" w:hanging="360"/>
+      </w:pPr>
+      <w:rPr>
+        <w:rFonts w:ascii="Symbol" w:hAnsi="Symbol" w:hint="default"/>
+      </w:rPr>
+    </w:lvl>
+    <w:lvl w:ilvl="7" w:tplc="20000003" w:tentative="1">
+      <w:start w:val="1"/>
+      <w:numFmt w:val="bullet"/>
+      <w:lvlText w:val="o"/>
+      <w:lvlJc w:val="left"/>
+      <w:pPr>
+        <w:ind w:left="5820" w:hanging="360"/>
+      </w:pPr>
+      <w:rPr>
+        <w:rFonts w:ascii="Courier New" w:hAnsi="Courier New" w:cs="Courier New" w:hint="default"/>
+      </w:rPr>
+    </w:lvl>
+    <w:lvl w:ilvl="8" w:tplc="20000005" w:tentative="1">
+      <w:start w:val="1"/>
+      <w:numFmt w:val="bullet"/>
+      <w:lvlText w:val=""/>
+      <w:lvlJc w:val="left"/>
+      <w:pPr>
+        <w:ind w:left="6540" w:hanging="360"/>
+      </w:pPr>
+      <w:rPr>
+        <w:rFonts w:ascii="Wingdings" w:hAnsi="Wingdings" w:hint="default"/>
+      </w:rPr>
+    </w:lvl>
+  </w:abstractNum>
+  <w:abstractNum w:abstractNumId="2" w15:restartNumberingAfterBreak="0">
     <w:nsid w:val="1D132673"/>
     <w:multiLevelType w:val="hybridMultilevel"/>
     <w:tmpl w:val="7B2CB6AC"/>
@@ -1285,7 +1064,7 @@
       </w:rPr>
     </w:lvl>
   </w:abstractNum>
-  <w:abstractNum w:abstractNumId="2" w15:restartNumberingAfterBreak="0">
+  <w:abstractNum w:abstractNumId="3" w15:restartNumberingAfterBreak="0">
     <w:nsid w:val="340721D5"/>
     <w:multiLevelType w:val="hybridMultilevel"/>
     <w:tmpl w:val="49024D84"/>
@@ -1398,7 +1177,7 @@
       </w:rPr>
     </w:lvl>
   </w:abstractNum>
-  <w:abstractNum w:abstractNumId="3" w15:restartNumberingAfterBreak="0">
+  <w:abstractNum w:abstractNumId="4" w15:restartNumberingAfterBreak="0">
     <w:nsid w:val="5AB17909"/>
     <w:multiLevelType w:val="hybridMultilevel"/>
     <w:tmpl w:val="65921EE2"/>
@@ -1511,10 +1290,10 @@
       </w:rPr>
     </w:lvl>
   </w:abstractNum>
-  <w:abstractNum w:abstractNumId="4" w15:restartNumberingAfterBreak="0">
+  <w:abstractNum w:abstractNumId="5" w15:restartNumberingAfterBreak="0">
     <w:nsid w:val="5FB60C78"/>
     <w:multiLevelType w:val="hybridMultilevel"/>
-    <w:tmpl w:val="061EEEF0"/>
+    <w:tmpl w:val="CD0A73C4"/>
     <w:lvl w:ilvl="0" w:tplc="20000001">
       <w:start w:val="1"/>
       <w:numFmt w:val="bullet"/>
@@ -1539,7 +1318,7 @@
         <w:rFonts w:ascii="Courier New" w:hAnsi="Courier New" w:cs="Courier New" w:hint="default"/>
       </w:rPr>
     </w:lvl>
-    <w:lvl w:ilvl="2" w:tplc="20000005" w:tentative="1">
+    <w:lvl w:ilvl="2" w:tplc="20000005">
       <w:start w:val="1"/>
       <w:numFmt w:val="bullet"/>
       <w:lvlText w:val=""/>
@@ -1628,16 +1407,19 @@
     <w:abstractNumId w:val="0"/>
   </w:num>
   <w:num w:numId="2" w16cid:durableId="1338921911">
+    <w:abstractNumId w:val="4"/>
+  </w:num>
+  <w:num w:numId="3" w16cid:durableId="920020450">
+    <w:abstractNumId w:val="5"/>
+  </w:num>
+  <w:num w:numId="4" w16cid:durableId="539509588">
+    <w:abstractNumId w:val="2"/>
+  </w:num>
+  <w:num w:numId="5" w16cid:durableId="1457018132">
     <w:abstractNumId w:val="3"/>
   </w:num>
-  <w:num w:numId="3" w16cid:durableId="920020450">
-    <w:abstractNumId w:val="4"/>
-  </w:num>
-  <w:num w:numId="4" w16cid:durableId="539509588">
+  <w:num w:numId="6" w16cid:durableId="884483411">
     <w:abstractNumId w:val="1"/>
-  </w:num>
-  <w:num w:numId="5" w16cid:durableId="1457018132">
-    <w:abstractNumId w:val="2"/>
   </w:num>
 </w:numbering>
 </file>

</xml_diff>